<commit_message>
Extensive rewrite and re format of the Context and our Section 1
</commit_message>
<xml_diff>
--- a/rainfall additions 7_1_15.docx
+++ b/rainfall additions 7_1_15.docx
@@ -388,15 +388,42 @@
       <w:pPr>
         <w:pStyle w:val="ListParagraph"/>
         <w:numPr>
+          <w:ilvl w:val="0"/>
+          <w:numId w:val="1"/>
+        </w:numPr>
+      </w:pPr>
+      <w:r>
+        <w:t>Reference QAPP?</w:t>
+      </w:r>
+    </w:p>
+    <w:p>
+      <w:pPr>
+        <w:pStyle w:val="ListParagraph"/>
+        <w:numPr>
           <w:ilvl w:val="1"/>
           <w:numId w:val="1"/>
         </w:numPr>
       </w:pPr>
-      <w:r>
-        <w:t>Horsley-Witten schematic, page ??</w:t>
-      </w:r>
-      <w:bookmarkStart w:id="0" w:name="_GoBack"/>
-      <w:bookmarkEnd w:id="0"/>
+      <w:proofErr w:type="gramStart"/>
+      <w:r>
+        <w:t>deliverable</w:t>
+      </w:r>
+      <w:proofErr w:type="gramEnd"/>
+      <w:r>
+        <w:t xml:space="preserve"> to CRCP grant, post to CORIS?</w:t>
+      </w:r>
+    </w:p>
+    <w:p>
+      <w:pPr>
+        <w:pStyle w:val="ListParagraph"/>
+        <w:numPr>
+          <w:ilvl w:val="1"/>
+          <w:numId w:val="1"/>
+        </w:numPr>
+      </w:pPr>
+      <w:r>
+        <w:t>send to Susie</w:t>
+      </w:r>
     </w:p>
     <w:p>
       <w:pPr>
@@ -407,51 +434,11 @@
         </w:numPr>
       </w:pPr>
       <w:r>
-        <w:t>Reference QAPP?</w:t>
-      </w:r>
-    </w:p>
-    <w:p>
-      <w:pPr>
-        <w:pStyle w:val="ListParagraph"/>
-        <w:numPr>
-          <w:ilvl w:val="1"/>
-          <w:numId w:val="1"/>
-        </w:numPr>
-      </w:pPr>
-      <w:proofErr w:type="gramStart"/>
-      <w:r>
-        <w:t>deliverable</w:t>
-      </w:r>
-      <w:proofErr w:type="gramEnd"/>
-      <w:r>
-        <w:t xml:space="preserve"> to CRCP grant, post to CORIS?</w:t>
-      </w:r>
-    </w:p>
-    <w:p>
-      <w:pPr>
-        <w:pStyle w:val="ListParagraph"/>
-        <w:numPr>
-          <w:ilvl w:val="1"/>
-          <w:numId w:val="1"/>
-        </w:numPr>
-      </w:pPr>
-      <w:r>
-        <w:t>send to Susie</w:t>
-      </w:r>
-    </w:p>
-    <w:p>
-      <w:pPr>
-        <w:pStyle w:val="ListParagraph"/>
-        <w:numPr>
-          <w:ilvl w:val="0"/>
-          <w:numId w:val="1"/>
-        </w:numPr>
-      </w:pPr>
-      <w:r>
         <w:t>Change wording from journal article so not verbatim, self-plagiarism</w:t>
       </w:r>
-    </w:p>
-    <w:p/>
+      <w:bookmarkStart w:id="0" w:name="_GoBack"/>
+      <w:bookmarkEnd w:id="0"/>
+    </w:p>
     <w:sectPr>
       <w:pgSz w:w="12240" w:h="15840"/>
       <w:pgMar w:top="1440" w:right="1440" w:bottom="1440" w:left="1440" w:header="720" w:footer="720" w:gutter="0"/>
@@ -1377,7 +1364,7 @@
 </file>
 
 <file path=customXml/itemProps1.xml><?xml version="1.0" encoding="utf-8"?>
-<ds:datastoreItem xmlns:ds="http://schemas.openxmlformats.org/officeDocument/2006/customXml" ds:itemID="{75794FEF-E998-4A8B-85C2-891834125DA0}">
+<ds:datastoreItem xmlns:ds="http://schemas.openxmlformats.org/officeDocument/2006/customXml" ds:itemID="{CAE73080-F21A-481A-9E57-8D0BA310BE00}">
   <ds:schemaRefs>
     <ds:schemaRef ds:uri="http://schemas.openxmlformats.org/officeDocument/2006/bibliography"/>
   </ds:schemaRefs>

</xml_diff>